<commit_message>
Added RR - per core and RR - load.
</commit_message>
<xml_diff>
--- a/DesignDecisions.docx
+++ b/DesignDecisions.docx
@@ -83,23 +83,7 @@
           <w:sz w:val="24"/>
           <w:szCs w:val="24"/>
         </w:rPr>
-        <w:t xml:space="preserve">Every scheduling type is a function call. Each call takes the array of processes and the number of processes available. FCFS </w:t>
-      </w:r>
-      <w:r>
-        <w:rPr>
-          <w:rFonts w:ascii="Times New Roman" w:hAnsi="Times New Roman" w:cs="Times New Roman"/>
-          <w:sz w:val="24"/>
-          <w:szCs w:val="24"/>
-        </w:rPr>
-        <w:t>–</w:t>
-      </w:r>
-      <w:r>
-        <w:rPr>
-          <w:rFonts w:ascii="Times New Roman" w:hAnsi="Times New Roman" w:cs="Times New Roman"/>
-          <w:sz w:val="24"/>
-          <w:szCs w:val="24"/>
-        </w:rPr>
-        <w:t xml:space="preserve"> single does the calculations quickly and easily based upon arrival time.</w:t>
+        <w:t>Every scheduling type is a function call. Each call takes the array of processes and the number of processes available. FCFS – single does the calculations quickly and easily based upon arrival time.</w:t>
       </w:r>
     </w:p>
     <w:p>
@@ -124,23 +108,7 @@
           <w:sz w:val="24"/>
           <w:szCs w:val="24"/>
         </w:rPr>
-        <w:t xml:space="preserve"> to each ‘core’, which is actually a call to FCFS </w:t>
-      </w:r>
-      <w:r>
-        <w:rPr>
-          <w:rFonts w:ascii="Times New Roman" w:hAnsi="Times New Roman" w:cs="Times New Roman"/>
-          <w:sz w:val="24"/>
-          <w:szCs w:val="24"/>
-        </w:rPr>
-        <w:t xml:space="preserve">– </w:t>
-      </w:r>
-      <w:r>
-        <w:rPr>
-          <w:rFonts w:ascii="Times New Roman" w:hAnsi="Times New Roman" w:cs="Times New Roman"/>
-          <w:sz w:val="24"/>
-          <w:szCs w:val="24"/>
-        </w:rPr>
-        <w:t>single</w:t>
+        <w:t xml:space="preserve"> to each ‘core’, which is actually a call to FCFS – single</w:t>
       </w:r>
       <w:r>
         <w:rPr>
@@ -167,6 +135,62 @@
           <w:szCs w:val="24"/>
         </w:rPr>
       </w:pPr>
+      <w:r>
+        <w:rPr>
+          <w:rFonts w:ascii="Times New Roman" w:hAnsi="Times New Roman" w:cs="Times New Roman"/>
+          <w:sz w:val="24"/>
+          <w:szCs w:val="24"/>
+        </w:rPr>
+        <w:t xml:space="preserve">RR </w:t>
+      </w:r>
+      <w:r>
+        <w:rPr>
+          <w:rFonts w:ascii="Times New Roman" w:hAnsi="Times New Roman" w:cs="Times New Roman"/>
+          <w:sz w:val="24"/>
+          <w:szCs w:val="24"/>
+        </w:rPr>
+        <w:t>–</w:t>
+      </w:r>
+      <w:r>
+        <w:rPr>
+          <w:rFonts w:ascii="Times New Roman" w:hAnsi="Times New Roman" w:cs="Times New Roman"/>
+          <w:sz w:val="24"/>
+          <w:szCs w:val="24"/>
+        </w:rPr>
+        <w:t xml:space="preserve"> per core uses a similar method to FCFS </w:t>
+      </w:r>
+      <w:r>
+        <w:rPr>
+          <w:rFonts w:ascii="Times New Roman" w:hAnsi="Times New Roman" w:cs="Times New Roman"/>
+          <w:sz w:val="24"/>
+          <w:szCs w:val="24"/>
+        </w:rPr>
+        <w:t xml:space="preserve">– </w:t>
+      </w:r>
+      <w:r>
+        <w:rPr>
+          <w:rFonts w:ascii="Times New Roman" w:hAnsi="Times New Roman" w:cs="Times New Roman"/>
+          <w:sz w:val="24"/>
+          <w:szCs w:val="24"/>
+        </w:rPr>
+        <w:t xml:space="preserve">per core, that is it randomly sorts the array and hands the segments allotted to a RR </w:t>
+      </w:r>
+      <w:r>
+        <w:rPr>
+          <w:rFonts w:ascii="Times New Roman" w:hAnsi="Times New Roman" w:cs="Times New Roman"/>
+          <w:sz w:val="24"/>
+          <w:szCs w:val="24"/>
+        </w:rPr>
+        <w:t>–</w:t>
+      </w:r>
+      <w:r>
+        <w:rPr>
+          <w:rFonts w:ascii="Times New Roman" w:hAnsi="Times New Roman" w:cs="Times New Roman"/>
+          <w:sz w:val="24"/>
+          <w:szCs w:val="24"/>
+        </w:rPr>
+        <w:t xml:space="preserve"> single function. The single function acts like a single core.</w:t>
+      </w:r>
     </w:p>
     <w:p>
       <w:pPr>
@@ -176,6 +200,127 @@
           <w:szCs w:val="24"/>
         </w:rPr>
       </w:pPr>
+      <w:r>
+        <w:rPr>
+          <w:rFonts w:ascii="Times New Roman" w:hAnsi="Times New Roman" w:cs="Times New Roman"/>
+          <w:sz w:val="24"/>
+          <w:szCs w:val="24"/>
+        </w:rPr>
+        <w:t xml:space="preserve">RR </w:t>
+      </w:r>
+      <w:r>
+        <w:rPr>
+          <w:rFonts w:ascii="Times New Roman" w:hAnsi="Times New Roman" w:cs="Times New Roman"/>
+          <w:sz w:val="24"/>
+          <w:szCs w:val="24"/>
+        </w:rPr>
+        <w:t>–</w:t>
+      </w:r>
+      <w:r>
+        <w:rPr>
+          <w:rFonts w:ascii="Times New Roman" w:hAnsi="Times New Roman" w:cs="Times New Roman"/>
+          <w:sz w:val="24"/>
+          <w:szCs w:val="24"/>
+        </w:rPr>
+        <w:t xml:space="preserve"> load is a different design than the previous scheduling. While all of the others could be pre-assigned to a core, load would require more calculations to pre-assign because of the need to balance each core.</w:t>
+      </w:r>
+      <w:r>
+        <w:rPr>
+          <w:rFonts w:ascii="Times New Roman" w:hAnsi="Times New Roman" w:cs="Times New Roman"/>
+          <w:sz w:val="24"/>
+          <w:szCs w:val="24"/>
+        </w:rPr>
+        <w:t xml:space="preserve"> With this in mind we wrote RR </w:t>
+      </w:r>
+      <w:r>
+        <w:rPr>
+          <w:rFonts w:ascii="Times New Roman" w:hAnsi="Times New Roman" w:cs="Times New Roman"/>
+          <w:sz w:val="24"/>
+          <w:szCs w:val="24"/>
+        </w:rPr>
+        <w:t>–</w:t>
+      </w:r>
+      <w:r>
+        <w:rPr>
+          <w:rFonts w:ascii="Times New Roman" w:hAnsi="Times New Roman" w:cs="Times New Roman"/>
+          <w:sz w:val="24"/>
+          <w:szCs w:val="24"/>
+        </w:rPr>
+        <w:t xml:space="preserve"> load to do a second by second until the calculations are complete.</w:t>
+      </w:r>
+    </w:p>
+    <w:p>
+      <w:pPr>
+        <w:rPr>
+          <w:rFonts w:ascii="Times New Roman" w:hAnsi="Times New Roman" w:cs="Times New Roman"/>
+          <w:sz w:val="24"/>
+          <w:szCs w:val="24"/>
+        </w:rPr>
+      </w:pPr>
+      <w:r>
+        <w:rPr>
+          <w:rFonts w:ascii="Times New Roman" w:hAnsi="Times New Roman" w:cs="Times New Roman"/>
+          <w:sz w:val="24"/>
+          <w:szCs w:val="24"/>
+        </w:rPr>
+        <w:t xml:space="preserve">Once completed the main function then can look at each processes completed times. </w:t>
+      </w:r>
+      <w:r>
+        <w:rPr>
+          <w:rFonts w:ascii="Times New Roman" w:hAnsi="Times New Roman" w:cs="Times New Roman"/>
+          <w:sz w:val="24"/>
+          <w:szCs w:val="24"/>
+        </w:rPr>
+        <w:t xml:space="preserve">Our design choice of storing all relevant data to a Process made writing the output easy. </w:t>
+      </w:r>
+      <w:r>
+        <w:rPr>
+          <w:rFonts w:ascii="Times New Roman" w:hAnsi="Times New Roman" w:cs="Times New Roman"/>
+          <w:sz w:val="24"/>
+          <w:szCs w:val="24"/>
+        </w:rPr>
+        <w:t xml:space="preserve">Using </w:t>
+      </w:r>
+      <w:r>
+        <w:rPr>
+          <w:rFonts w:ascii="Times New Roman" w:hAnsi="Times New Roman" w:cs="Times New Roman"/>
+          <w:sz w:val="24"/>
+          <w:szCs w:val="24"/>
+        </w:rPr>
+        <w:t xml:space="preserve">the </w:t>
+      </w:r>
+      <w:r>
+        <w:rPr>
+          <w:rFonts w:ascii="Times New Roman" w:hAnsi="Times New Roman" w:cs="Times New Roman"/>
+          <w:sz w:val="24"/>
+          <w:szCs w:val="24"/>
+        </w:rPr>
+        <w:t xml:space="preserve">new data the program can </w:t>
+      </w:r>
+      <w:r>
+        <w:rPr>
+          <w:rFonts w:ascii="Times New Roman" w:hAnsi="Times New Roman" w:cs="Times New Roman"/>
+          <w:sz w:val="24"/>
+          <w:szCs w:val="24"/>
+        </w:rPr>
+        <w:t>run</w:t>
+      </w:r>
+      <w:r>
+        <w:rPr>
+          <w:rFonts w:ascii="Times New Roman" w:hAnsi="Times New Roman" w:cs="Times New Roman"/>
+          <w:sz w:val="24"/>
+          <w:szCs w:val="24"/>
+        </w:rPr>
+        <w:t xml:space="preserve"> the calculations </w:t>
+      </w:r>
+      <w:r>
+        <w:rPr>
+          <w:rFonts w:ascii="Times New Roman" w:hAnsi="Times New Roman" w:cs="Times New Roman"/>
+          <w:sz w:val="24"/>
+          <w:szCs w:val="24"/>
+        </w:rPr>
+        <w:t>for turnaround and wait time for each process. It will then write all of the necessary information to a text file.</w:t>
+      </w:r>
       <w:bookmarkStart w:id="0" w:name="_GoBack"/>
       <w:bookmarkEnd w:id="0"/>
     </w:p>

</xml_diff>